<commit_message>
Final touches to Biog
</commit_message>
<xml_diff>
--- a/Software Engineer Assignment.docx
+++ b/Software Engineer Assignment.docx
@@ -547,6 +547,105 @@
         </w:rPr>
         <w:tab/>
       </w:r>
+      <w:r>
+        <w:rPr>
+          <w:rFonts w:ascii="Times New Roman" w:hAnsi="Times New Roman" w:cs="Times New Roman"/>
+          <w:sz w:val="28"/>
+          <w:szCs w:val="28"/>
+          <w:lang w:val="en-GB"/>
+        </w:rPr>
+        <w:t xml:space="preserve">Carmack has also been attributed, among others, to the creation of the Fast Inverse Square Root Function that allows for the accurate computation of the reciprocal of the square root of a number to an extremely accurate degree of 0.17%. This is done by shifting the bits of a floating-point number right by 1, and then subtracting that value from a so-called “magic number” of 0x5F3759DF. (Sommefeldt, 2006). This alone gives a result with an error of </w:t>
+      </w:r>
+      <w:r>
+        <w:rPr>
+          <w:rFonts w:ascii="Times New Roman" w:hAnsi="Times New Roman" w:cs="Times New Roman"/>
+          <w:sz w:val="28"/>
+          <w:szCs w:val="28"/>
+          <w:lang w:val="en-GB"/>
+        </w:rPr>
+        <w:lastRenderedPageBreak/>
+        <w:t xml:space="preserve">approximately 3.4%, however when the result of subtraction is run through an iteration of Newton’s Method, an efficient and accurate calculator of the square root of a number, this error reduces to that of 0.17%. </w:t>
+      </w:r>
+    </w:p>
+    <w:p>
+      <w:pPr>
+        <w:rPr>
+          <w:rFonts w:ascii="Times New Roman" w:hAnsi="Times New Roman" w:cs="Times New Roman"/>
+          <w:sz w:val="28"/>
+          <w:szCs w:val="28"/>
+          <w:lang w:val="en-GB"/>
+        </w:rPr>
+      </w:pPr>
+      <w:r>
+        <w:rPr>
+          <w:rFonts w:ascii="Times New Roman" w:hAnsi="Times New Roman" w:cs="Times New Roman"/>
+          <w:sz w:val="28"/>
+          <w:szCs w:val="28"/>
+          <w:lang w:val="en-GB"/>
+        </w:rPr>
+        <w:tab/>
+        <w:t>These simple ten lines of code in the Quake3 source files revolutionised 3D computer graphics in computer games as it allowed for the ease of the normalisation of motion vectors a player moves their cursor, i.e., their vision around the screen. Before the use of this, as stated in the source code, “</w:t>
+      </w:r>
+      <w:r>
+        <w:rPr>
+          <w:rFonts w:ascii="Times New Roman" w:hAnsi="Times New Roman" w:cs="Times New Roman"/>
+          <w:i/>
+          <w:iCs/>
+          <w:sz w:val="28"/>
+          <w:szCs w:val="28"/>
+          <w:lang w:val="en-GB"/>
+        </w:rPr>
+        <w:t xml:space="preserve">evil floating point bit level hacking” </w:t>
+      </w:r>
+      <w:r>
+        <w:rPr>
+          <w:rFonts w:ascii="Times New Roman" w:hAnsi="Times New Roman" w:cs="Times New Roman"/>
+          <w:sz w:val="28"/>
+          <w:szCs w:val="28"/>
+          <w:lang w:val="en-GB"/>
+        </w:rPr>
+        <w:t>(Romero, 1999)</w:t>
+      </w:r>
+      <w:r>
+        <w:rPr>
+          <w:rFonts w:ascii="Times New Roman" w:hAnsi="Times New Roman" w:cs="Times New Roman"/>
+          <w:i/>
+          <w:iCs/>
+          <w:sz w:val="28"/>
+          <w:szCs w:val="28"/>
+          <w:lang w:val="en-GB"/>
+        </w:rPr>
+        <w:t>,</w:t>
+      </w:r>
+      <w:r>
+        <w:rPr>
+          <w:rFonts w:ascii="Times New Roman" w:hAnsi="Times New Roman" w:cs="Times New Roman"/>
+          <w:sz w:val="28"/>
+          <w:szCs w:val="28"/>
+          <w:lang w:val="en-GB"/>
+        </w:rPr>
+        <w:t xml:space="preserve"> the use of lookup tables was prominent in most of the software where the inverse square root was required. However, this code runs at a pace four times greater than that, which was revolutionary for its time allowing the game to have a faster paced feel to it compared to other games at the time. </w:t>
+      </w:r>
+    </w:p>
+    <w:p>
+      <w:pPr>
+        <w:rPr>
+          <w:rFonts w:ascii="Times New Roman" w:hAnsi="Times New Roman" w:cs="Times New Roman"/>
+          <w:sz w:val="28"/>
+          <w:szCs w:val="28"/>
+          <w:lang w:val="en-GB"/>
+        </w:rPr>
+      </w:pPr>
+      <w:r>
+        <w:rPr>
+          <w:rFonts w:ascii="Times New Roman" w:hAnsi="Times New Roman" w:cs="Times New Roman"/>
+          <w:sz w:val="28"/>
+          <w:szCs w:val="28"/>
+          <w:lang w:val="en-GB"/>
+        </w:rPr>
+        <w:tab/>
+        <w:t xml:space="preserve">Although it is outdated now, the code optimised video game graphic generation and graphical output pace and was used for many years after its formulation. </w:t>
+      </w:r>
     </w:p>
     <w:p>
       <w:pPr>
@@ -564,276 +663,946 @@
           <w:rFonts w:ascii="Times New Roman" w:hAnsi="Times New Roman" w:cs="Times New Roman"/>
           <w:b/>
           <w:bCs/>
-          <w:sz w:val="28"/>
-          <w:szCs w:val="28"/>
-          <w:lang w:val="en-GB"/>
-        </w:rPr>
-      </w:pPr>
-    </w:p>
-    <w:p>
-      <w:pPr>
-        <w:rPr>
-          <w:rFonts w:ascii="Times New Roman" w:hAnsi="Times New Roman" w:cs="Times New Roman"/>
-          <w:sz w:val="28"/>
-          <w:szCs w:val="28"/>
-          <w:lang w:val="en-GB"/>
-        </w:rPr>
-      </w:pPr>
-    </w:p>
-    <w:p>
-      <w:pPr>
-        <w:rPr>
-          <w:rFonts w:ascii="Times New Roman" w:hAnsi="Times New Roman" w:cs="Times New Roman"/>
-          <w:sz w:val="28"/>
-          <w:szCs w:val="28"/>
-          <w:lang w:val="en-GB"/>
-        </w:rPr>
-      </w:pPr>
-    </w:p>
-    <w:p>
-      <w:pPr>
-        <w:rPr>
-          <w:rFonts w:ascii="Times New Roman" w:hAnsi="Times New Roman" w:cs="Times New Roman"/>
-          <w:sz w:val="28"/>
-          <w:szCs w:val="28"/>
-          <w:lang w:val="en-GB"/>
-        </w:rPr>
-      </w:pPr>
-    </w:p>
-    <w:p>
-      <w:pPr>
-        <w:rPr>
-          <w:rFonts w:ascii="Times New Roman" w:hAnsi="Times New Roman" w:cs="Times New Roman"/>
-          <w:sz w:val="28"/>
-          <w:szCs w:val="28"/>
-          <w:lang w:val="en-GB"/>
-        </w:rPr>
-      </w:pPr>
-    </w:p>
-    <w:p>
-      <w:pPr>
-        <w:rPr>
-          <w:rFonts w:ascii="Times New Roman" w:hAnsi="Times New Roman" w:cs="Times New Roman"/>
-          <w:sz w:val="28"/>
-          <w:szCs w:val="28"/>
-          <w:lang w:val="en-GB"/>
-        </w:rPr>
-      </w:pPr>
-    </w:p>
-    <w:p>
-      <w:pPr>
-        <w:rPr>
-          <w:rFonts w:ascii="Times New Roman" w:hAnsi="Times New Roman" w:cs="Times New Roman"/>
-          <w:sz w:val="28"/>
-          <w:szCs w:val="28"/>
-          <w:lang w:val="en-GB"/>
-        </w:rPr>
-      </w:pPr>
-    </w:p>
-    <w:p>
-      <w:pPr>
-        <w:rPr>
-          <w:rFonts w:ascii="Times New Roman" w:hAnsi="Times New Roman" w:cs="Times New Roman"/>
-          <w:sz w:val="28"/>
-          <w:szCs w:val="28"/>
-          <w:lang w:val="en-GB"/>
-        </w:rPr>
-      </w:pPr>
-    </w:p>
-    <w:p>
-      <w:pPr>
-        <w:rPr>
-          <w:rFonts w:ascii="Times New Roman" w:hAnsi="Times New Roman" w:cs="Times New Roman"/>
-          <w:sz w:val="28"/>
-          <w:szCs w:val="28"/>
-          <w:lang w:val="en-GB"/>
-        </w:rPr>
-      </w:pPr>
-    </w:p>
-    <w:p>
-      <w:pPr>
-        <w:rPr>
-          <w:rFonts w:ascii="Times New Roman" w:hAnsi="Times New Roman" w:cs="Times New Roman"/>
-          <w:sz w:val="28"/>
-          <w:szCs w:val="28"/>
-          <w:lang w:val="en-GB"/>
-        </w:rPr>
-      </w:pPr>
-    </w:p>
-    <w:p>
-      <w:pPr>
-        <w:rPr>
-          <w:rFonts w:ascii="Times New Roman" w:hAnsi="Times New Roman" w:cs="Times New Roman"/>
-          <w:sz w:val="28"/>
-          <w:szCs w:val="28"/>
-          <w:lang w:val="en-GB"/>
-        </w:rPr>
-      </w:pPr>
-    </w:p>
-    <w:p>
-      <w:pPr>
-        <w:rPr>
-          <w:rFonts w:ascii="Times New Roman" w:hAnsi="Times New Roman" w:cs="Times New Roman"/>
-          <w:sz w:val="28"/>
-          <w:szCs w:val="28"/>
-          <w:lang w:val="en-GB"/>
-        </w:rPr>
-      </w:pPr>
-    </w:p>
-    <w:p>
-      <w:pPr>
-        <w:rPr>
-          <w:rFonts w:ascii="Times New Roman" w:hAnsi="Times New Roman" w:cs="Times New Roman"/>
-          <w:sz w:val="28"/>
-          <w:szCs w:val="28"/>
-          <w:lang w:val="en-GB"/>
-        </w:rPr>
-      </w:pPr>
-    </w:p>
-    <w:p>
-      <w:pPr>
-        <w:rPr>
-          <w:rFonts w:ascii="Times New Roman" w:hAnsi="Times New Roman" w:cs="Times New Roman"/>
-          <w:sz w:val="28"/>
-          <w:szCs w:val="28"/>
-          <w:lang w:val="en-GB"/>
-        </w:rPr>
-      </w:pPr>
-    </w:p>
-    <w:p>
-      <w:pPr>
-        <w:rPr>
-          <w:rFonts w:ascii="Times New Roman" w:hAnsi="Times New Roman" w:cs="Times New Roman"/>
-          <w:sz w:val="28"/>
-          <w:szCs w:val="28"/>
-          <w:lang w:val="en-GB"/>
-        </w:rPr>
-      </w:pPr>
-    </w:p>
-    <w:p>
-      <w:pPr>
-        <w:rPr>
-          <w:rFonts w:ascii="Times New Roman" w:hAnsi="Times New Roman" w:cs="Times New Roman"/>
-          <w:sz w:val="28"/>
-          <w:szCs w:val="28"/>
-          <w:lang w:val="en-GB"/>
-        </w:rPr>
-      </w:pPr>
-    </w:p>
-    <w:p>
-      <w:pPr>
-        <w:rPr>
-          <w:rFonts w:ascii="Times New Roman" w:hAnsi="Times New Roman" w:cs="Times New Roman"/>
-          <w:sz w:val="28"/>
-          <w:szCs w:val="28"/>
-          <w:lang w:val="en-GB"/>
-        </w:rPr>
-      </w:pPr>
-    </w:p>
-    <w:p>
-      <w:pPr>
-        <w:rPr>
-          <w:rFonts w:ascii="Times New Roman" w:hAnsi="Times New Roman" w:cs="Times New Roman"/>
-          <w:sz w:val="28"/>
-          <w:szCs w:val="28"/>
-          <w:lang w:val="en-GB"/>
-        </w:rPr>
-      </w:pPr>
-    </w:p>
-    <w:p>
-      <w:pPr>
-        <w:rPr>
-          <w:rFonts w:ascii="Times New Roman" w:hAnsi="Times New Roman" w:cs="Times New Roman"/>
-          <w:sz w:val="28"/>
-          <w:szCs w:val="28"/>
-          <w:lang w:val="en-GB"/>
-        </w:rPr>
-      </w:pPr>
-    </w:p>
-    <w:p>
-      <w:pPr>
-        <w:rPr>
-          <w:rFonts w:ascii="Times New Roman" w:hAnsi="Times New Roman" w:cs="Times New Roman"/>
-          <w:sz w:val="28"/>
-          <w:szCs w:val="28"/>
-          <w:lang w:val="en-GB"/>
-        </w:rPr>
-      </w:pPr>
-    </w:p>
-    <w:p>
-      <w:pPr>
-        <w:rPr>
-          <w:rFonts w:ascii="Times New Roman" w:hAnsi="Times New Roman" w:cs="Times New Roman"/>
-          <w:sz w:val="28"/>
-          <w:szCs w:val="28"/>
-          <w:lang w:val="en-GB"/>
-        </w:rPr>
-      </w:pPr>
-    </w:p>
-    <w:p>
-      <w:pPr>
-        <w:rPr>
-          <w:rFonts w:ascii="Times New Roman" w:hAnsi="Times New Roman" w:cs="Times New Roman"/>
-          <w:sz w:val="28"/>
-          <w:szCs w:val="28"/>
-          <w:lang w:val="en-GB"/>
-        </w:rPr>
-      </w:pPr>
-    </w:p>
-    <w:p>
-      <w:pPr>
-        <w:rPr>
-          <w:rFonts w:ascii="Times New Roman" w:hAnsi="Times New Roman" w:cs="Times New Roman"/>
-          <w:sz w:val="28"/>
-          <w:szCs w:val="28"/>
-          <w:lang w:val="en-GB"/>
-        </w:rPr>
-      </w:pPr>
-    </w:p>
-    <w:p>
-      <w:pPr>
-        <w:rPr>
-          <w:rFonts w:ascii="Times New Roman" w:hAnsi="Times New Roman" w:cs="Times New Roman"/>
-          <w:sz w:val="28"/>
-          <w:szCs w:val="28"/>
-          <w:lang w:val="en-GB"/>
-        </w:rPr>
-      </w:pPr>
-    </w:p>
-    <w:p>
-      <w:pPr>
-        <w:rPr>
-          <w:rFonts w:ascii="Times New Roman" w:hAnsi="Times New Roman" w:cs="Times New Roman"/>
-          <w:sz w:val="28"/>
-          <w:szCs w:val="28"/>
-          <w:lang w:val="en-GB"/>
-        </w:rPr>
-      </w:pPr>
-    </w:p>
-    <w:p>
-      <w:pPr>
+          <w:sz w:val="32"/>
+          <w:szCs w:val="32"/>
+          <w:lang w:val="en-GB"/>
+        </w:rPr>
+      </w:pPr>
+      <w:r>
         <w:rPr>
           <w:rFonts w:ascii="Times New Roman" w:hAnsi="Times New Roman" w:cs="Times New Roman"/>
           <w:b/>
           <w:bCs/>
-          <w:i/>
-          <w:iCs/>
-          <w:sz w:val="28"/>
-          <w:szCs w:val="28"/>
-          <w:lang w:val="en-GB"/>
-        </w:rPr>
-      </w:pPr>
-      <w:r>
+          <w:sz w:val="32"/>
+          <w:szCs w:val="32"/>
+          <w:lang w:val="en-GB"/>
+        </w:rPr>
+        <w:t>Conclusion</w:t>
+      </w:r>
+    </w:p>
+    <w:p>
+      <w:pPr>
+        <w:rPr>
+          <w:rFonts w:ascii="Times New Roman" w:hAnsi="Times New Roman" w:cs="Times New Roman"/>
+          <w:sz w:val="28"/>
+          <w:szCs w:val="28"/>
+          <w:lang w:val="en-GB"/>
+        </w:rPr>
+      </w:pPr>
+      <w:r>
+        <w:rPr>
+          <w:rFonts w:ascii="Times New Roman" w:hAnsi="Times New Roman" w:cs="Times New Roman"/>
+          <w:sz w:val="28"/>
+          <w:szCs w:val="28"/>
+          <w:lang w:val="en-GB"/>
+        </w:rPr>
+        <w:tab/>
+        <w:t xml:space="preserve">John Carmack has played an essential role in the development of 3D generated computer graphics and the video game industry, enabling for the growth of the industry to a behemoth worth over $90 billion in 2020 (Dobrilova, 2021). The leading franchises of this industry being majority First Person Shooter type games, which Carmack aided in pioneering with id Software’s many beloved and still played franchises. Many of the popular video game franchises around the world such </w:t>
+      </w:r>
+      <w:proofErr w:type="gramStart"/>
+      <w:r>
+        <w:rPr>
+          <w:rFonts w:ascii="Times New Roman" w:hAnsi="Times New Roman" w:cs="Times New Roman"/>
+          <w:sz w:val="28"/>
+          <w:szCs w:val="28"/>
+          <w:lang w:val="en-GB"/>
+        </w:rPr>
+        <w:t>as;</w:t>
+      </w:r>
+      <w:proofErr w:type="gramEnd"/>
+      <w:r>
+        <w:rPr>
+          <w:rFonts w:ascii="Times New Roman" w:hAnsi="Times New Roman" w:cs="Times New Roman"/>
+          <w:sz w:val="28"/>
+          <w:szCs w:val="28"/>
+          <w:lang w:val="en-GB"/>
+        </w:rPr>
+        <w:t xml:space="preserve"> </w:t>
+      </w:r>
+      <w:r>
+        <w:rPr>
+          <w:rFonts w:ascii="Times New Roman" w:hAnsi="Times New Roman" w:cs="Times New Roman"/>
+          <w:i/>
+          <w:iCs/>
+          <w:sz w:val="28"/>
+          <w:szCs w:val="28"/>
+          <w:lang w:val="en-GB"/>
+        </w:rPr>
+        <w:t xml:space="preserve">Call of Duty, Half-life </w:t>
+      </w:r>
+      <w:r>
+        <w:rPr>
+          <w:rFonts w:ascii="Times New Roman" w:hAnsi="Times New Roman" w:cs="Times New Roman"/>
+          <w:sz w:val="28"/>
+          <w:szCs w:val="28"/>
+          <w:lang w:val="en-GB"/>
+        </w:rPr>
+        <w:t xml:space="preserve">and </w:t>
+      </w:r>
+      <w:r>
+        <w:rPr>
+          <w:rFonts w:ascii="Times New Roman" w:hAnsi="Times New Roman" w:cs="Times New Roman"/>
+          <w:i/>
+          <w:iCs/>
+          <w:sz w:val="28"/>
+          <w:szCs w:val="28"/>
+          <w:lang w:val="en-GB"/>
+        </w:rPr>
+        <w:t>Battlefield</w:t>
+      </w:r>
+      <w:r>
+        <w:rPr>
+          <w:rFonts w:ascii="Times New Roman" w:hAnsi="Times New Roman" w:cs="Times New Roman"/>
+          <w:sz w:val="28"/>
+          <w:szCs w:val="28"/>
+          <w:lang w:val="en-GB"/>
+        </w:rPr>
+        <w:t xml:space="preserve">, still contain the basics of his many development engines at the heart of their code and shows how Carmack’s work is still in use and effect even to this day. </w:t>
+      </w:r>
+      <w:proofErr w:type="gramStart"/>
+      <w:r>
+        <w:rPr>
+          <w:rFonts w:ascii="Times New Roman" w:hAnsi="Times New Roman" w:cs="Times New Roman"/>
+          <w:sz w:val="28"/>
+          <w:szCs w:val="28"/>
+          <w:lang w:val="en-GB"/>
+        </w:rPr>
+        <w:t>So</w:t>
+      </w:r>
+      <w:proofErr w:type="gramEnd"/>
+      <w:r>
+        <w:rPr>
+          <w:rFonts w:ascii="Times New Roman" w:hAnsi="Times New Roman" w:cs="Times New Roman"/>
+          <w:sz w:val="28"/>
+          <w:szCs w:val="28"/>
+          <w:lang w:val="en-GB"/>
+        </w:rPr>
+        <w:t xml:space="preserve"> I can go without saying that John Carmack has had a massive effect on both Video Game Development and Software Engineering as a whole.</w:t>
+      </w:r>
+    </w:p>
+    <w:p>
+      <w:pPr>
+        <w:rPr>
+          <w:rFonts w:ascii="Times New Roman" w:hAnsi="Times New Roman" w:cs="Times New Roman"/>
+          <w:sz w:val="28"/>
+          <w:szCs w:val="28"/>
+          <w:lang w:val="en-GB"/>
+        </w:rPr>
+      </w:pPr>
+    </w:p>
+    <w:p>
+      <w:pPr>
         <w:rPr>
           <w:rFonts w:ascii="Times New Roman" w:hAnsi="Times New Roman" w:cs="Times New Roman"/>
           <w:b/>
           <w:bCs/>
+          <w:sz w:val="28"/>
+          <w:szCs w:val="28"/>
+          <w:lang w:val="en-GB"/>
+        </w:rPr>
+      </w:pPr>
+    </w:p>
+    <w:p>
+      <w:pPr>
+        <w:rPr>
+          <w:rFonts w:ascii="Times New Roman" w:hAnsi="Times New Roman" w:cs="Times New Roman"/>
+          <w:sz w:val="28"/>
+          <w:szCs w:val="28"/>
+          <w:lang w:val="en-GB"/>
+        </w:rPr>
+      </w:pPr>
+    </w:p>
+    <w:p>
+      <w:pPr>
+        <w:rPr>
+          <w:rFonts w:ascii="Times New Roman" w:hAnsi="Times New Roman" w:cs="Times New Roman"/>
+          <w:sz w:val="28"/>
+          <w:szCs w:val="28"/>
+          <w:lang w:val="en-GB"/>
+        </w:rPr>
+      </w:pPr>
+    </w:p>
+    <w:p>
+      <w:pPr>
+        <w:rPr>
+          <w:rFonts w:ascii="Times New Roman" w:hAnsi="Times New Roman" w:cs="Times New Roman"/>
+          <w:sz w:val="28"/>
+          <w:szCs w:val="28"/>
+          <w:lang w:val="en-GB"/>
+        </w:rPr>
+      </w:pPr>
+    </w:p>
+    <w:p>
+      <w:pPr>
+        <w:rPr>
+          <w:rFonts w:ascii="Times New Roman" w:hAnsi="Times New Roman" w:cs="Times New Roman"/>
+          <w:sz w:val="28"/>
+          <w:szCs w:val="28"/>
+          <w:lang w:val="en-GB"/>
+        </w:rPr>
+      </w:pPr>
+    </w:p>
+    <w:p>
+      <w:pPr>
+        <w:rPr>
+          <w:rFonts w:ascii="Times New Roman" w:hAnsi="Times New Roman" w:cs="Times New Roman"/>
+          <w:sz w:val="28"/>
+          <w:szCs w:val="28"/>
+          <w:lang w:val="en-GB"/>
+        </w:rPr>
+      </w:pPr>
+    </w:p>
+    <w:p>
+      <w:pPr>
+        <w:rPr>
+          <w:rFonts w:ascii="Times New Roman" w:hAnsi="Times New Roman" w:cs="Times New Roman"/>
+          <w:sz w:val="28"/>
+          <w:szCs w:val="28"/>
+          <w:lang w:val="en-GB"/>
+        </w:rPr>
+      </w:pPr>
+    </w:p>
+    <w:p>
+      <w:pPr>
+        <w:rPr>
+          <w:rFonts w:ascii="Times New Roman" w:hAnsi="Times New Roman" w:cs="Times New Roman"/>
+          <w:sz w:val="28"/>
+          <w:szCs w:val="28"/>
+          <w:lang w:val="en-GB"/>
+        </w:rPr>
+      </w:pPr>
+    </w:p>
+    <w:p>
+      <w:pPr>
+        <w:rPr>
+          <w:rFonts w:ascii="Times New Roman" w:hAnsi="Times New Roman" w:cs="Times New Roman"/>
+          <w:sz w:val="28"/>
+          <w:szCs w:val="28"/>
+          <w:lang w:val="en-GB"/>
+        </w:rPr>
+      </w:pPr>
+    </w:p>
+    <w:p>
+      <w:pPr>
+        <w:rPr>
+          <w:rFonts w:ascii="Times New Roman" w:hAnsi="Times New Roman" w:cs="Times New Roman"/>
+          <w:sz w:val="28"/>
+          <w:szCs w:val="28"/>
+          <w:lang w:val="en-GB"/>
+        </w:rPr>
+      </w:pPr>
+    </w:p>
+    <w:p>
+      <w:pPr>
+        <w:rPr>
+          <w:rFonts w:ascii="Times New Roman" w:hAnsi="Times New Roman" w:cs="Times New Roman"/>
+          <w:sz w:val="28"/>
+          <w:szCs w:val="28"/>
+          <w:lang w:val="en-GB"/>
+        </w:rPr>
+      </w:pPr>
+    </w:p>
+    <w:p>
+      <w:pPr>
+        <w:rPr>
+          <w:rFonts w:ascii="Times New Roman" w:hAnsi="Times New Roman" w:cs="Times New Roman"/>
+          <w:sz w:val="28"/>
+          <w:szCs w:val="28"/>
+          <w:lang w:val="en-GB"/>
+        </w:rPr>
+      </w:pPr>
+    </w:p>
+    <w:p>
+      <w:pPr>
+        <w:rPr>
+          <w:rFonts w:ascii="Times New Roman" w:hAnsi="Times New Roman" w:cs="Times New Roman"/>
+          <w:sz w:val="28"/>
+          <w:szCs w:val="28"/>
+          <w:lang w:val="en-GB"/>
+        </w:rPr>
+      </w:pPr>
+    </w:p>
+    <w:p>
+      <w:pPr>
+        <w:rPr>
+          <w:rFonts w:ascii="Times New Roman" w:hAnsi="Times New Roman" w:cs="Times New Roman"/>
+          <w:sz w:val="28"/>
+          <w:szCs w:val="28"/>
+          <w:lang w:val="en-GB"/>
+        </w:rPr>
+      </w:pPr>
+    </w:p>
+    <w:p>
+      <w:pPr>
+        <w:rPr>
+          <w:rFonts w:ascii="Times New Roman" w:hAnsi="Times New Roman" w:cs="Times New Roman"/>
+          <w:b/>
+          <w:bCs/>
+          <w:i/>
+          <w:sz w:val="32"/>
+          <w:szCs w:val="32"/>
+          <w:lang w:val="en-GB"/>
+        </w:rPr>
+      </w:pPr>
+      <w:r>
+        <w:rPr>
+          <w:rFonts w:ascii="Times New Roman" w:hAnsi="Times New Roman" w:cs="Times New Roman"/>
+          <w:b/>
+          <w:bCs/>
+          <w:i/>
+          <w:sz w:val="32"/>
+          <w:szCs w:val="32"/>
+          <w:lang w:val="en-GB"/>
+        </w:rPr>
+        <w:lastRenderedPageBreak/>
+        <w:t>Appendices</w:t>
+      </w:r>
+    </w:p>
+    <w:p>
+      <w:pPr>
+        <w:rPr>
+          <w:rFonts w:ascii="Times New Roman" w:eastAsia="Times New Roman" w:hAnsi="Times New Roman" w:cs="Times New Roman"/>
+          <w:lang w:eastAsia="en-GB"/>
+        </w:rPr>
+      </w:pPr>
+      <w:r>
+        <w:rPr>
+          <w:rFonts w:ascii="Times New Roman" w:eastAsia="Times New Roman" w:hAnsi="Times New Roman" w:cs="Times New Roman"/>
+          <w:lang w:eastAsia="en-GB"/>
+        </w:rPr>
+        <w:fldChar w:fldCharType="begin"/>
+      </w:r>
+      <w:r>
+        <w:rPr>
+          <w:rFonts w:ascii="Times New Roman" w:eastAsia="Times New Roman" w:hAnsi="Times New Roman" w:cs="Times New Roman"/>
+          <w:lang w:eastAsia="en-GB"/>
+        </w:rPr>
+        <w:instrText xml:space="preserve"> INCLUDEPICTURE "https://upload.wikimedia.org/wikipedia/commons/thumb/4/4e/John_Carmack_at_GDCA_2017_--_1_March_2017_%28cropped%29.jpeg/220px-John_Carmack_at_GDCA_2017_--_1_March_2017_%28cropped%29.jpeg" \* MERGEFORMATINET </w:instrText>
+      </w:r>
+      <w:r>
+        <w:rPr>
+          <w:rFonts w:ascii="Times New Roman" w:eastAsia="Times New Roman" w:hAnsi="Times New Roman" w:cs="Times New Roman"/>
+          <w:lang w:eastAsia="en-GB"/>
+        </w:rPr>
+        <w:fldChar w:fldCharType="separate"/>
+      </w:r>
+      <w:r>
+        <w:rPr>
+          <w:rFonts w:ascii="Times New Roman" w:eastAsia="Times New Roman" w:hAnsi="Times New Roman" w:cs="Times New Roman"/>
+          <w:noProof/>
+          <w:lang w:eastAsia="en-GB"/>
+        </w:rPr>
+        <w:drawing>
+          <wp:inline distT="0" distB="0" distL="0" distR="0" wp14:anchorId="048B27A0" wp14:editId="359EA407">
+            <wp:extent cx="2794635" cy="3876675"/>
+            <wp:effectExtent l="0" t="0" r="0" b="0"/>
+            <wp:docPr id="1" name="Picture 1" descr="A person wearing glasses&#10;&#10;Description automatically generated with medium confidence"/>
+            <wp:cNvGraphicFramePr>
+              <a:graphicFrameLocks xmlns:a="http://schemas.openxmlformats.org/drawingml/2006/main" noChangeAspect="1"/>
+            </wp:cNvGraphicFramePr>
+            <a:graphic xmlns:a="http://schemas.openxmlformats.org/drawingml/2006/main">
+              <a:graphicData uri="http://schemas.openxmlformats.org/drawingml/2006/picture">
+                <pic:pic xmlns:pic="http://schemas.openxmlformats.org/drawingml/2006/picture">
+                  <pic:nvPicPr>
+                    <pic:cNvPr id="1" name="Picture 1" descr="A person wearing glasses&#10;&#10;Description automatically generated with medium confidence"/>
+                    <pic:cNvPicPr>
+                      <a:picLocks noChangeAspect="1" noChangeArrowheads="1"/>
+                    </pic:cNvPicPr>
+                  </pic:nvPicPr>
+                  <pic:blipFill>
+                    <a:blip r:embed="rId5">
+                      <a:extLst>
+                        <a:ext uri="{28A0092B-C50C-407E-A947-70E740481C1C}">
+                          <a14:useLocalDpi xmlns:a14="http://schemas.microsoft.com/office/drawing/2010/main" val="0"/>
+                        </a:ext>
+                      </a:extLst>
+                    </a:blip>
+                    <a:srcRect/>
+                    <a:stretch>
+                      <a:fillRect/>
+                    </a:stretch>
+                  </pic:blipFill>
+                  <pic:spPr bwMode="auto">
+                    <a:xfrm>
+                      <a:off x="0" y="0"/>
+                      <a:ext cx="2794635" cy="3876675"/>
+                    </a:xfrm>
+                    <a:prstGeom prst="rect">
+                      <a:avLst/>
+                    </a:prstGeom>
+                    <a:noFill/>
+                    <a:ln>
+                      <a:noFill/>
+                    </a:ln>
+                  </pic:spPr>
+                </pic:pic>
+              </a:graphicData>
+            </a:graphic>
+          </wp:inline>
+        </w:drawing>
+      </w:r>
+      <w:r>
+        <w:rPr>
+          <w:rFonts w:ascii="Times New Roman" w:eastAsia="Times New Roman" w:hAnsi="Times New Roman" w:cs="Times New Roman"/>
+          <w:lang w:eastAsia="en-GB"/>
+        </w:rPr>
+        <w:fldChar w:fldCharType="end"/>
+      </w:r>
+    </w:p>
+    <w:p>
+      <w:pPr>
+        <w:rPr>
+          <w:rFonts w:ascii="Times New Roman" w:eastAsia="Times New Roman" w:hAnsi="Times New Roman" w:cs="Times New Roman"/>
+          <w:lang w:eastAsia="en-GB"/>
+        </w:rPr>
+      </w:pPr>
+      <w:r>
+        <w:rPr>
+          <w:rFonts w:ascii="Times New Roman" w:eastAsia="Times New Roman" w:hAnsi="Times New Roman" w:cs="Times New Roman"/>
+          <w:i/>
+          <w:iCs/>
+          <w:lang w:eastAsia="en-GB"/>
+        </w:rPr>
+        <w:t>Figure 1:</w:t>
+      </w:r>
+      <w:r>
+        <w:rPr>
+          <w:rFonts w:ascii="Times New Roman" w:eastAsia="Times New Roman" w:hAnsi="Times New Roman" w:cs="Times New Roman"/>
+          <w:lang w:eastAsia="en-GB"/>
+        </w:rPr>
+        <w:t xml:space="preserve"> </w:t>
+      </w:r>
+    </w:p>
+    <w:p>
+      <w:pPr>
+        <w:rPr>
+          <w:rFonts w:ascii="Times New Roman" w:eastAsia="Times New Roman" w:hAnsi="Times New Roman" w:cs="Times New Roman"/>
+          <w:lang w:eastAsia="en-GB"/>
+        </w:rPr>
+      </w:pPr>
+      <w:r>
+        <w:rPr>
+          <w:rFonts w:ascii="Times New Roman" w:eastAsia="Times New Roman" w:hAnsi="Times New Roman" w:cs="Times New Roman"/>
+          <w:lang w:eastAsia="en-GB"/>
+        </w:rPr>
+        <w:t>John Carmack in 2017</w:t>
+      </w:r>
+    </w:p>
+    <w:p>
+      <w:pPr>
+        <w:rPr>
+          <w:rFonts w:ascii="Times New Roman" w:eastAsia="Times New Roman" w:hAnsi="Times New Roman" w:cs="Times New Roman"/>
+          <w:lang w:eastAsia="en-GB"/>
+        </w:rPr>
+      </w:pPr>
+    </w:p>
+    <w:p>
+      <w:pPr>
+        <w:rPr>
+          <w:rFonts w:ascii="Times New Roman" w:eastAsia="Times New Roman" w:hAnsi="Times New Roman" w:cs="Times New Roman"/>
+          <w:lang w:eastAsia="en-GB"/>
+        </w:rPr>
+      </w:pPr>
+    </w:p>
+    <w:p>
+      <w:pPr>
+        <w:rPr>
+          <w:rFonts w:ascii="Times New Roman" w:eastAsia="Times New Roman" w:hAnsi="Times New Roman" w:cs="Times New Roman"/>
+          <w:lang w:eastAsia="en-GB"/>
+        </w:rPr>
+      </w:pPr>
+    </w:p>
+    <w:p>
+      <w:pPr>
+        <w:rPr>
+          <w:rFonts w:ascii="Times New Roman" w:eastAsia="Times New Roman" w:hAnsi="Times New Roman" w:cs="Times New Roman"/>
+          <w:lang w:eastAsia="en-GB"/>
+        </w:rPr>
+      </w:pPr>
+    </w:p>
+    <w:p>
+      <w:pPr>
+        <w:rPr>
+          <w:rFonts w:ascii="Times New Roman" w:eastAsia="Times New Roman" w:hAnsi="Times New Roman" w:cs="Times New Roman"/>
+          <w:lang w:eastAsia="en-GB"/>
+        </w:rPr>
+      </w:pPr>
+    </w:p>
+    <w:p>
+      <w:pPr>
+        <w:rPr>
+          <w:rFonts w:ascii="Times New Roman" w:eastAsia="Times New Roman" w:hAnsi="Times New Roman" w:cs="Times New Roman"/>
+          <w:lang w:eastAsia="en-GB"/>
+        </w:rPr>
+      </w:pPr>
+      <w:r>
+        <w:rPr>
+          <w:rFonts w:ascii="Times New Roman" w:eastAsia="Times New Roman" w:hAnsi="Times New Roman" w:cs="Times New Roman"/>
+          <w:lang w:eastAsia="en-GB"/>
+        </w:rPr>
+        <w:fldChar w:fldCharType="begin"/>
+      </w:r>
+      <w:r>
+        <w:rPr>
+          <w:rFonts w:ascii="Times New Roman" w:eastAsia="Times New Roman" w:hAnsi="Times New Roman" w:cs="Times New Roman"/>
+          <w:lang w:eastAsia="en-GB"/>
+        </w:rPr>
+        <w:instrText xml:space="preserve"> INCLUDEPICTURE "https://upload.wikimedia.org/wikipedia/en/thumb/0/07/Doom3shadows.jpg/220px-Doom3shadows.jpg" \* MERGEFORMATINET </w:instrText>
+      </w:r>
+      <w:r>
+        <w:rPr>
+          <w:rFonts w:ascii="Times New Roman" w:eastAsia="Times New Roman" w:hAnsi="Times New Roman" w:cs="Times New Roman"/>
+          <w:lang w:eastAsia="en-GB"/>
+        </w:rPr>
+        <w:fldChar w:fldCharType="separate"/>
+      </w:r>
+      <w:r>
+        <w:rPr>
+          <w:rFonts w:ascii="Times New Roman" w:eastAsia="Times New Roman" w:hAnsi="Times New Roman" w:cs="Times New Roman"/>
+          <w:noProof/>
+          <w:lang w:eastAsia="en-GB"/>
+        </w:rPr>
+        <w:drawing>
+          <wp:inline distT="0" distB="0" distL="0" distR="0" wp14:anchorId="6F1BEC7C" wp14:editId="53836963">
+            <wp:extent cx="2794635" cy="2099310"/>
+            <wp:effectExtent l="0" t="0" r="0" b="0"/>
+            <wp:docPr id="2" name="Picture 2" descr="A picture containing indoor&#10;&#10;Description automatically generated"/>
+            <wp:cNvGraphicFramePr>
+              <a:graphicFrameLocks xmlns:a="http://schemas.openxmlformats.org/drawingml/2006/main" noChangeAspect="1"/>
+            </wp:cNvGraphicFramePr>
+            <a:graphic xmlns:a="http://schemas.openxmlformats.org/drawingml/2006/main">
+              <a:graphicData uri="http://schemas.openxmlformats.org/drawingml/2006/picture">
+                <pic:pic xmlns:pic="http://schemas.openxmlformats.org/drawingml/2006/picture">
+                  <pic:nvPicPr>
+                    <pic:cNvPr id="2" name="Picture 2" descr="A picture containing indoor&#10;&#10;Description automatically generated"/>
+                    <pic:cNvPicPr>
+                      <a:picLocks noChangeAspect="1" noChangeArrowheads="1"/>
+                    </pic:cNvPicPr>
+                  </pic:nvPicPr>
+                  <pic:blipFill>
+                    <a:blip r:embed="rId6">
+                      <a:extLst>
+                        <a:ext uri="{28A0092B-C50C-407E-A947-70E740481C1C}">
+                          <a14:useLocalDpi xmlns:a14="http://schemas.microsoft.com/office/drawing/2010/main" val="0"/>
+                        </a:ext>
+                      </a:extLst>
+                    </a:blip>
+                    <a:srcRect/>
+                    <a:stretch>
+                      <a:fillRect/>
+                    </a:stretch>
+                  </pic:blipFill>
+                  <pic:spPr bwMode="auto">
+                    <a:xfrm>
+                      <a:off x="0" y="0"/>
+                      <a:ext cx="2794635" cy="2099310"/>
+                    </a:xfrm>
+                    <a:prstGeom prst="rect">
+                      <a:avLst/>
+                    </a:prstGeom>
+                    <a:noFill/>
+                    <a:ln>
+                      <a:noFill/>
+                    </a:ln>
+                  </pic:spPr>
+                </pic:pic>
+              </a:graphicData>
+            </a:graphic>
+          </wp:inline>
+        </w:drawing>
+      </w:r>
+      <w:r>
+        <w:rPr>
+          <w:rFonts w:ascii="Times New Roman" w:eastAsia="Times New Roman" w:hAnsi="Times New Roman" w:cs="Times New Roman"/>
+          <w:lang w:eastAsia="en-GB"/>
+        </w:rPr>
+        <w:fldChar w:fldCharType="end"/>
+      </w:r>
+    </w:p>
+    <w:p>
+      <w:pPr>
+        <w:rPr>
+          <w:rFonts w:ascii="Times New Roman" w:eastAsia="Times New Roman" w:hAnsi="Times New Roman" w:cs="Times New Roman"/>
+          <w:i/>
+          <w:iCs/>
+          <w:lang w:eastAsia="en-GB"/>
+        </w:rPr>
+      </w:pPr>
+      <w:r>
+        <w:rPr>
+          <w:rFonts w:ascii="Times New Roman" w:eastAsia="Times New Roman" w:hAnsi="Times New Roman" w:cs="Times New Roman"/>
+          <w:i/>
+          <w:iCs/>
+          <w:lang w:eastAsia="en-GB"/>
+        </w:rPr>
+        <w:t xml:space="preserve">Figure 2: </w:t>
+      </w:r>
+    </w:p>
+    <w:p>
+      <w:pPr>
+        <w:rPr>
+          <w:rFonts w:ascii="Times New Roman" w:eastAsia="Times New Roman" w:hAnsi="Times New Roman" w:cs="Times New Roman"/>
+          <w:lang w:eastAsia="en-GB"/>
+        </w:rPr>
+      </w:pPr>
+      <w:r>
+        <w:rPr>
+          <w:rFonts w:ascii="Times New Roman" w:eastAsia="Times New Roman" w:hAnsi="Times New Roman" w:cs="Times New Roman"/>
+          <w:lang w:eastAsia="en-GB"/>
+        </w:rPr>
+        <w:t>An example of Carmack’s Reverse Algorithm</w:t>
+      </w:r>
+    </w:p>
+    <w:p>
+      <w:pPr>
+        <w:rPr>
+          <w:rFonts w:ascii="Times New Roman" w:eastAsia="Times New Roman" w:hAnsi="Times New Roman" w:cs="Times New Roman"/>
+          <w:lang w:eastAsia="en-GB"/>
+        </w:rPr>
+      </w:pPr>
+      <w:r>
+        <w:rPr>
+          <w:rFonts w:ascii="Times New Roman" w:eastAsia="Times New Roman" w:hAnsi="Times New Roman" w:cs="Times New Roman"/>
+          <w:lang w:eastAsia="en-GB"/>
+        </w:rPr>
+        <w:t>at work in Doom 3.</w:t>
+      </w:r>
+    </w:p>
+    <w:p>
+      <w:pPr>
+        <w:rPr>
+          <w:rFonts w:ascii="Times New Roman" w:eastAsia="Times New Roman" w:hAnsi="Times New Roman" w:cs="Times New Roman"/>
+          <w:lang w:eastAsia="en-GB"/>
+        </w:rPr>
+      </w:pPr>
+    </w:p>
+    <w:p>
+      <w:pPr>
+        <w:rPr>
+          <w:rFonts w:ascii="Times New Roman" w:eastAsia="Times New Roman" w:hAnsi="Times New Roman" w:cs="Times New Roman"/>
+          <w:lang w:eastAsia="en-GB"/>
+        </w:rPr>
+      </w:pPr>
+      <w:r>
+        <w:rPr>
+          <w:rFonts w:ascii="Times New Roman" w:eastAsia="Times New Roman" w:hAnsi="Times New Roman" w:cs="Times New Roman"/>
+          <w:lang w:eastAsia="en-GB"/>
+        </w:rPr>
+        <w:lastRenderedPageBreak/>
+        <w:fldChar w:fldCharType="begin"/>
+      </w:r>
+      <w:r>
+        <w:rPr>
+          <w:rFonts w:ascii="Times New Roman" w:eastAsia="Times New Roman" w:hAnsi="Times New Roman" w:cs="Times New Roman"/>
+          <w:lang w:eastAsia="en-GB"/>
+        </w:rPr>
+        <w:instrText xml:space="preserve"> INCLUDEPICTURE "https://upload.wikimedia.org/wikipedia/commons/thumb/a/af/Shadow_volume_illustration.png/500px-Shadow_volume_illustration.png" \* MERGEFORMATINET </w:instrText>
+      </w:r>
+      <w:r>
+        <w:rPr>
+          <w:rFonts w:ascii="Times New Roman" w:eastAsia="Times New Roman" w:hAnsi="Times New Roman" w:cs="Times New Roman"/>
+          <w:lang w:eastAsia="en-GB"/>
+        </w:rPr>
+        <w:fldChar w:fldCharType="separate"/>
+      </w:r>
+      <w:r>
+        <w:rPr>
+          <w:rFonts w:ascii="Times New Roman" w:eastAsia="Times New Roman" w:hAnsi="Times New Roman" w:cs="Times New Roman"/>
+          <w:noProof/>
+          <w:lang w:eastAsia="en-GB"/>
+        </w:rPr>
+        <w:drawing>
+          <wp:inline distT="0" distB="0" distL="0" distR="0" wp14:anchorId="30062686" wp14:editId="0A1FEF8F">
+            <wp:extent cx="5731510" cy="2847975"/>
+            <wp:effectExtent l="0" t="0" r="0" b="0"/>
+            <wp:docPr id="3" name="Picture 3" descr="A screenshot of a video game&#10;&#10;Description automatically generated"/>
+            <wp:cNvGraphicFramePr>
+              <a:graphicFrameLocks xmlns:a="http://schemas.openxmlformats.org/drawingml/2006/main" noChangeAspect="1"/>
+            </wp:cNvGraphicFramePr>
+            <a:graphic xmlns:a="http://schemas.openxmlformats.org/drawingml/2006/main">
+              <a:graphicData uri="http://schemas.openxmlformats.org/drawingml/2006/picture">
+                <pic:pic xmlns:pic="http://schemas.openxmlformats.org/drawingml/2006/picture">
+                  <pic:nvPicPr>
+                    <pic:cNvPr id="3" name="Picture 3" descr="A screenshot of a video game&#10;&#10;Description automatically generated"/>
+                    <pic:cNvPicPr>
+                      <a:picLocks noChangeAspect="1" noChangeArrowheads="1"/>
+                    </pic:cNvPicPr>
+                  </pic:nvPicPr>
+                  <pic:blipFill>
+                    <a:blip r:embed="rId7">
+                      <a:extLst>
+                        <a:ext uri="{28A0092B-C50C-407E-A947-70E740481C1C}">
+                          <a14:useLocalDpi xmlns:a14="http://schemas.microsoft.com/office/drawing/2010/main" val="0"/>
+                        </a:ext>
+                      </a:extLst>
+                    </a:blip>
+                    <a:srcRect/>
+                    <a:stretch>
+                      <a:fillRect/>
+                    </a:stretch>
+                  </pic:blipFill>
+                  <pic:spPr bwMode="auto">
+                    <a:xfrm>
+                      <a:off x="0" y="0"/>
+                      <a:ext cx="5731510" cy="2847975"/>
+                    </a:xfrm>
+                    <a:prstGeom prst="rect">
+                      <a:avLst/>
+                    </a:prstGeom>
+                    <a:noFill/>
+                    <a:ln>
+                      <a:noFill/>
+                    </a:ln>
+                  </pic:spPr>
+                </pic:pic>
+              </a:graphicData>
+            </a:graphic>
+          </wp:inline>
+        </w:drawing>
+      </w:r>
+      <w:r>
+        <w:rPr>
+          <w:rFonts w:ascii="Times New Roman" w:eastAsia="Times New Roman" w:hAnsi="Times New Roman" w:cs="Times New Roman"/>
+          <w:lang w:eastAsia="en-GB"/>
+        </w:rPr>
+        <w:fldChar w:fldCharType="end"/>
+      </w:r>
+    </w:p>
+    <w:p>
+      <w:pPr>
+        <w:rPr>
+          <w:rFonts w:ascii="Times New Roman" w:eastAsia="Times New Roman" w:hAnsi="Times New Roman" w:cs="Times New Roman"/>
+          <w:lang w:eastAsia="en-GB"/>
+        </w:rPr>
+      </w:pPr>
+    </w:p>
+    <w:p>
+      <w:pPr>
+        <w:rPr>
+          <w:rFonts w:ascii="Times New Roman" w:hAnsi="Times New Roman" w:cs="Times New Roman"/>
+          <w:i/>
+          <w:lang w:val="en-GB"/>
+        </w:rPr>
+      </w:pPr>
+      <w:r>
+        <w:rPr>
+          <w:rFonts w:ascii="Times New Roman" w:hAnsi="Times New Roman" w:cs="Times New Roman"/>
+          <w:i/>
+          <w:lang w:val="en-GB"/>
+        </w:rPr>
+        <w:t>Figure 3:</w:t>
+      </w:r>
+    </w:p>
+    <w:p>
+      <w:pPr>
+        <w:rPr>
+          <w:rFonts w:ascii="Times New Roman" w:hAnsi="Times New Roman" w:cs="Times New Roman"/>
+          <w:iCs/>
+          <w:lang w:val="en-GB"/>
+        </w:rPr>
+      </w:pPr>
+      <w:r>
+        <w:rPr>
+          <w:rFonts w:ascii="Times New Roman" w:hAnsi="Times New Roman" w:cs="Times New Roman"/>
+          <w:iCs/>
+          <w:lang w:val="en-GB"/>
+        </w:rPr>
+        <w:t xml:space="preserve">An example of Heidmann’s Algorithm </w:t>
+      </w:r>
+      <w:r>
+        <w:rPr>
+          <w:rFonts w:ascii="Times New Roman" w:hAnsi="Times New Roman" w:cs="Times New Roman"/>
+          <w:iCs/>
+          <w:lang w:val="en-GB"/>
+        </w:rPr>
+        <w:t>for Shadow Volumes at Work</w:t>
+      </w:r>
+    </w:p>
+    <w:p>
+      <w:pPr>
+        <w:rPr>
+          <w:rFonts w:ascii="Times New Roman" w:hAnsi="Times New Roman" w:cs="Times New Roman"/>
+          <w:iCs/>
+          <w:lang w:val="en-GB"/>
+        </w:rPr>
+      </w:pPr>
+    </w:p>
+    <w:p>
+      <w:pPr>
+        <w:rPr>
+          <w:rFonts w:ascii="Times New Roman" w:hAnsi="Times New Roman" w:cs="Times New Roman"/>
+          <w:iCs/>
+          <w:lang w:val="en-GB"/>
+        </w:rPr>
+      </w:pPr>
+      <w:r>
+        <w:rPr>
+          <w:rFonts w:ascii="Times New Roman" w:hAnsi="Times New Roman" w:cs="Times New Roman"/>
+          <w:iCs/>
+          <w:noProof/>
+          <w:lang w:val="en-GB"/>
+        </w:rPr>
+        <w:object w:dxaOrig="9600" w:dyaOrig="5080" w14:anchorId="247494EB">
+          <v:shapetype id="_x0000_t75" coordsize="21600,21600" o:spt="75" o:preferrelative="t" path="m@4@5l@4@11@9@11@9@5xe" filled="f" stroked="f">
+            <v:stroke joinstyle="miter"/>
+            <v:formulas>
+              <v:f eqn="if lineDrawn pixelLineWidth 0"/>
+              <v:f eqn="sum @0 1 0"/>
+              <v:f eqn="sum 0 0 @1"/>
+              <v:f eqn="prod @2 1 2"/>
+              <v:f eqn="prod @3 21600 pixelWidth"/>
+              <v:f eqn="prod @3 21600 pixelHeight"/>
+              <v:f eqn="sum @0 0 1"/>
+              <v:f eqn="prod @6 1 2"/>
+              <v:f eqn="prod @7 21600 pixelWidth"/>
+              <v:f eqn="sum @8 21600 0"/>
+              <v:f eqn="prod @7 21600 pixelHeight"/>
+              <v:f eqn="sum @10 21600 0"/>
+            </v:formulas>
+            <v:path o:extrusionok="f" gradientshapeok="t" o:connecttype="rect"/>
+            <o:lock v:ext="edit" aspectratio="t"/>
+          </v:shapetype>
+          <v:shape id="_x0000_i1025" type="#_x0000_t75" alt="" style="width:479.65pt;height:253.5pt;mso-width-percent:0;mso-height-percent:0;mso-width-percent:0;mso-height-percent:0" o:ole="">
+            <v:imagedata r:id="rId8" o:title=""/>
+          </v:shape>
+          <o:OLEObject Type="Embed" ProgID="Word.Document.12" ShapeID="_x0000_i1025" DrawAspect="Content" ObjectID="_1696085346" r:id="rId9">
+            <o:FieldCodes>\s</o:FieldCodes>
+          </o:OLEObject>
+        </w:object>
+      </w:r>
+    </w:p>
+    <w:p>
+      <w:pPr>
+        <w:rPr>
+          <w:rFonts w:ascii="Times New Roman" w:hAnsi="Times New Roman" w:cs="Times New Roman"/>
+          <w:i/>
+          <w:iCs/>
+          <w:lang w:val="en-GB"/>
+        </w:rPr>
+      </w:pPr>
+      <w:r>
+        <w:rPr>
+          <w:rFonts w:ascii="Times New Roman" w:hAnsi="Times New Roman" w:cs="Times New Roman"/>
+          <w:i/>
+          <w:iCs/>
+          <w:lang w:val="en-GB"/>
+        </w:rPr>
+        <w:t>Figure 4:</w:t>
+      </w:r>
+    </w:p>
+    <w:p>
+      <w:pPr>
+        <w:rPr>
+          <w:rFonts w:ascii="Times New Roman" w:hAnsi="Times New Roman" w:cs="Times New Roman"/>
+          <w:lang w:val="en-GB"/>
+        </w:rPr>
+      </w:pPr>
+      <w:r>
+        <w:rPr>
+          <w:rFonts w:ascii="Times New Roman" w:hAnsi="Times New Roman" w:cs="Times New Roman"/>
+          <w:lang w:val="en-GB"/>
+        </w:rPr>
+        <w:t>Carmack et al’s Fast Inverse Square Root algorithm from Quake 3 Arena’s source code</w:t>
+      </w:r>
+    </w:p>
+    <w:p>
+      <w:pPr>
+        <w:rPr>
+          <w:rFonts w:ascii="Times New Roman" w:hAnsi="Times New Roman" w:cs="Times New Roman"/>
+          <w:lang w:val="en-GB"/>
+        </w:rPr>
+      </w:pPr>
+    </w:p>
+    <w:p>
+      <w:pPr>
+        <w:rPr>
+          <w:rFonts w:ascii="Times New Roman" w:hAnsi="Times New Roman" w:cs="Times New Roman"/>
+          <w:lang w:val="en-GB"/>
+        </w:rPr>
+      </w:pPr>
+    </w:p>
+    <w:p>
+      <w:pPr>
+        <w:rPr>
+          <w:rFonts w:ascii="Times New Roman" w:hAnsi="Times New Roman" w:cs="Times New Roman"/>
+          <w:lang w:val="en-GB"/>
+        </w:rPr>
+      </w:pPr>
+    </w:p>
+    <w:p>
+      <w:pPr>
+        <w:rPr>
+          <w:rFonts w:ascii="Times New Roman" w:hAnsi="Times New Roman" w:cs="Times New Roman"/>
+          <w:lang w:val="en-GB"/>
+        </w:rPr>
+      </w:pPr>
+    </w:p>
+    <w:p>
+      <w:pPr>
+        <w:rPr>
+          <w:rFonts w:ascii="Times New Roman" w:hAnsi="Times New Roman" w:cs="Times New Roman"/>
+          <w:lang w:val="en-GB"/>
+        </w:rPr>
+      </w:pPr>
+    </w:p>
+    <w:p>
+      <w:pPr>
+        <w:rPr>
+          <w:rFonts w:ascii="Times New Roman" w:hAnsi="Times New Roman" w:cs="Times New Roman"/>
+          <w:lang w:val="en-GB"/>
+        </w:rPr>
+      </w:pPr>
+    </w:p>
+    <w:p>
+      <w:pPr>
+        <w:rPr>
+          <w:rFonts w:ascii="Times New Roman" w:hAnsi="Times New Roman" w:cs="Times New Roman"/>
+          <w:lang w:val="en-GB"/>
+        </w:rPr>
+      </w:pPr>
+    </w:p>
+    <w:p>
+      <w:pPr>
+        <w:rPr>
+          <w:rFonts w:ascii="Times New Roman" w:hAnsi="Times New Roman" w:cs="Times New Roman"/>
+          <w:lang w:val="en-GB"/>
+        </w:rPr>
+      </w:pPr>
+    </w:p>
+    <w:p>
+      <w:pPr>
+        <w:rPr>
+          <w:rFonts w:ascii="Times New Roman" w:hAnsi="Times New Roman" w:cs="Times New Roman"/>
+          <w:lang w:val="en-GB"/>
+        </w:rPr>
+      </w:pPr>
+      <w:r>
+        <w:rPr>
+          <w:rFonts w:ascii="Times New Roman" w:hAnsi="Times New Roman" w:cs="Times New Roman"/>
+          <w:lang w:val="en-GB"/>
+        </w:rPr>
+        <w:t xml:space="preserve"> </w:t>
+      </w:r>
+    </w:p>
+    <w:p>
+      <w:pPr>
+        <w:rPr>
+          <w:rFonts w:ascii="Times New Roman" w:hAnsi="Times New Roman" w:cs="Times New Roman"/>
+          <w:lang w:val="en-GB"/>
+        </w:rPr>
+      </w:pPr>
+      <w:r>
+        <w:rPr>
+          <w:rFonts w:ascii="Times New Roman" w:hAnsi="Times New Roman" w:cs="Times New Roman"/>
+          <w:b/>
+          <w:bCs/>
           <w:i/>
           <w:iCs/>
           <w:sz w:val="36"/>
           <w:szCs w:val="36"/>
           <w:lang w:val="en-GB"/>
         </w:rPr>
+        <w:lastRenderedPageBreak/>
         <w:t>Reference List</w:t>
       </w:r>
     </w:p>
@@ -1166,6 +1935,217 @@
           <w:lang w:val="en-GB"/>
         </w:rPr>
         <w:t>, Practical and Robust Shadow Volumes Page of NVIDIA Developer Zone (NVIDIA).</w:t>
+      </w:r>
+    </w:p>
+    <w:p>
+      <w:pPr>
+        <w:pStyle w:val="ListParagraph"/>
+        <w:numPr>
+          <w:ilvl w:val="0"/>
+          <w:numId w:val="1"/>
+        </w:numPr>
+        <w:rPr>
+          <w:rFonts w:ascii="Times New Roman" w:hAnsi="Times New Roman" w:cs="Times New Roman"/>
+          <w:sz w:val="28"/>
+          <w:szCs w:val="28"/>
+          <w:lang w:val="en-GB"/>
+        </w:rPr>
+      </w:pPr>
+      <w:r>
+        <w:rPr>
+          <w:rFonts w:ascii="Times New Roman" w:hAnsi="Times New Roman" w:cs="Times New Roman"/>
+          <w:sz w:val="28"/>
+          <w:szCs w:val="28"/>
+          <w:lang w:val="en-GB"/>
+        </w:rPr>
+        <w:t>Sommefeldt, R. (2006), “</w:t>
+      </w:r>
+      <w:r>
+        <w:rPr>
+          <w:rFonts w:ascii="Times New Roman" w:hAnsi="Times New Roman" w:cs="Times New Roman"/>
+          <w:i/>
+          <w:iCs/>
+          <w:sz w:val="28"/>
+          <w:szCs w:val="28"/>
+          <w:lang w:val="en-GB"/>
+        </w:rPr>
+        <w:t xml:space="preserve">Origin of Quake3’s Fast </w:t>
+      </w:r>
+      <w:proofErr w:type="spellStart"/>
+      <w:proofErr w:type="gramStart"/>
+      <w:r>
+        <w:rPr>
+          <w:rFonts w:ascii="Times New Roman" w:hAnsi="Times New Roman" w:cs="Times New Roman"/>
+          <w:i/>
+          <w:iCs/>
+          <w:sz w:val="28"/>
+          <w:szCs w:val="28"/>
+          <w:lang w:val="en-GB"/>
+        </w:rPr>
+        <w:t>InvSqrt</w:t>
+      </w:r>
+      <w:proofErr w:type="spellEnd"/>
+      <w:r>
+        <w:rPr>
+          <w:rFonts w:ascii="Times New Roman" w:hAnsi="Times New Roman" w:cs="Times New Roman"/>
+          <w:i/>
+          <w:iCs/>
+          <w:sz w:val="28"/>
+          <w:szCs w:val="28"/>
+          <w:lang w:val="en-GB"/>
+        </w:rPr>
+        <w:t>(</w:t>
+      </w:r>
+      <w:proofErr w:type="gramEnd"/>
+      <w:r>
+        <w:rPr>
+          <w:rFonts w:ascii="Times New Roman" w:hAnsi="Times New Roman" w:cs="Times New Roman"/>
+          <w:i/>
+          <w:iCs/>
+          <w:sz w:val="28"/>
+          <w:szCs w:val="28"/>
+          <w:lang w:val="en-GB"/>
+        </w:rPr>
+        <w:t xml:space="preserve">)”, </w:t>
+      </w:r>
+      <w:r>
+        <w:rPr>
+          <w:rFonts w:ascii="Times New Roman" w:hAnsi="Times New Roman" w:cs="Times New Roman"/>
+          <w:sz w:val="28"/>
+          <w:szCs w:val="28"/>
+          <w:lang w:val="en-GB"/>
+        </w:rPr>
+        <w:t>Beyond 3D, Retrieved 18.10.21.</w:t>
+      </w:r>
+    </w:p>
+    <w:p>
+      <w:pPr>
+        <w:pStyle w:val="ListParagraph"/>
+        <w:numPr>
+          <w:ilvl w:val="0"/>
+          <w:numId w:val="1"/>
+        </w:numPr>
+        <w:rPr>
+          <w:rFonts w:ascii="Times New Roman" w:hAnsi="Times New Roman" w:cs="Times New Roman"/>
+          <w:sz w:val="28"/>
+          <w:szCs w:val="28"/>
+          <w:lang w:val="en-GB"/>
+        </w:rPr>
+      </w:pPr>
+      <w:r>
+        <w:rPr>
+          <w:rFonts w:ascii="Times New Roman" w:hAnsi="Times New Roman" w:cs="Times New Roman"/>
+          <w:sz w:val="28"/>
+          <w:szCs w:val="28"/>
+          <w:lang w:val="en-GB"/>
+        </w:rPr>
+        <w:t xml:space="preserve">Romero, J (1999), Quake3 Arena Source Code, </w:t>
+      </w:r>
+      <w:hyperlink r:id="rId10" w:history="1">
+        <w:r>
+          <w:rPr>
+            <w:rStyle w:val="Hyperlink"/>
+            <w:rFonts w:ascii="Times New Roman" w:hAnsi="Times New Roman" w:cs="Times New Roman"/>
+            <w:sz w:val="28"/>
+            <w:szCs w:val="28"/>
+            <w:lang w:val="en-GB"/>
+          </w:rPr>
+          <w:t>https://github.com/id-Software/Quake-III-Arena/blob/master/code/game/q_math.c#L552</w:t>
+        </w:r>
+      </w:hyperlink>
+      <w:r>
+        <w:rPr>
+          <w:rFonts w:ascii="Times New Roman" w:hAnsi="Times New Roman" w:cs="Times New Roman"/>
+          <w:sz w:val="28"/>
+          <w:szCs w:val="28"/>
+          <w:lang w:val="en-GB"/>
+        </w:rPr>
+        <w:t xml:space="preserve"> Retrieved 18.10.21.</w:t>
+      </w:r>
+    </w:p>
+    <w:p>
+      <w:pPr>
+        <w:pStyle w:val="ListParagraph"/>
+        <w:numPr>
+          <w:ilvl w:val="0"/>
+          <w:numId w:val="1"/>
+        </w:numPr>
+        <w:rPr>
+          <w:rFonts w:ascii="Times New Roman" w:hAnsi="Times New Roman" w:cs="Times New Roman"/>
+          <w:sz w:val="28"/>
+          <w:szCs w:val="28"/>
+          <w:lang w:val="en-GB"/>
+        </w:rPr>
+      </w:pPr>
+      <w:r>
+        <w:rPr>
+          <w:rFonts w:ascii="Times New Roman" w:hAnsi="Times New Roman" w:cs="Times New Roman"/>
+          <w:sz w:val="28"/>
+          <w:szCs w:val="28"/>
+          <w:lang w:val="en-GB"/>
+        </w:rPr>
+        <w:t xml:space="preserve">Dobrilova, T. (2021), </w:t>
+      </w:r>
+      <w:r>
+        <w:rPr>
+          <w:rFonts w:ascii="Times New Roman" w:hAnsi="Times New Roman" w:cs="Times New Roman"/>
+          <w:i/>
+          <w:iCs/>
+          <w:sz w:val="28"/>
+          <w:szCs w:val="28"/>
+          <w:lang w:val="en-GB"/>
+        </w:rPr>
+        <w:t>“How much is the Gaming Industry Worth in 2021”,</w:t>
+      </w:r>
+      <w:r>
+        <w:rPr>
+          <w:rFonts w:ascii="Times New Roman" w:hAnsi="Times New Roman" w:cs="Times New Roman"/>
+          <w:sz w:val="28"/>
+          <w:szCs w:val="28"/>
+          <w:lang w:val="en-GB"/>
+        </w:rPr>
+        <w:t xml:space="preserve"> </w:t>
+      </w:r>
+      <w:proofErr w:type="spellStart"/>
+      <w:r>
+        <w:rPr>
+          <w:rFonts w:ascii="Times New Roman" w:hAnsi="Times New Roman" w:cs="Times New Roman"/>
+          <w:sz w:val="28"/>
+          <w:szCs w:val="28"/>
+          <w:lang w:val="en-GB"/>
+        </w:rPr>
+        <w:t>TechJury</w:t>
+      </w:r>
+      <w:proofErr w:type="spellEnd"/>
+      <w:r>
+        <w:rPr>
+          <w:rFonts w:ascii="Times New Roman" w:hAnsi="Times New Roman" w:cs="Times New Roman"/>
+          <w:sz w:val="28"/>
+          <w:szCs w:val="28"/>
+          <w:lang w:val="en-GB"/>
+        </w:rPr>
+        <w:t xml:space="preserve">, </w:t>
+      </w:r>
+      <w:hyperlink r:id="rId11" w:history="1">
+        <w:r>
+          <w:rPr>
+            <w:rStyle w:val="Hyperlink"/>
+            <w:rFonts w:ascii="Times New Roman" w:hAnsi="Times New Roman" w:cs="Times New Roman"/>
+            <w:sz w:val="28"/>
+            <w:szCs w:val="28"/>
+            <w:lang w:val="en-GB"/>
+          </w:rPr>
+          <w:t>https://techjury.net/blog/gaming-industry-worth/#gref</w:t>
+        </w:r>
+      </w:hyperlink>
+      <w:r>
+        <w:rPr>
+          <w:rFonts w:ascii="Times New Roman" w:hAnsi="Times New Roman" w:cs="Times New Roman"/>
+          <w:sz w:val="28"/>
+          <w:szCs w:val="28"/>
+          <w:lang w:val="en-GB"/>
+        </w:rPr>
+        <w:t xml:space="preserve"> , Retrieved 18.10.21.</w:t>
       </w:r>
     </w:p>
     <w:sectPr>
@@ -1708,6 +2688,29 @@
       <w:contextualSpacing/>
     </w:pPr>
   </w:style>
+  <w:style w:type="character" w:styleId="Hyperlink">
+    <w:name w:val="Hyperlink"/>
+    <w:basedOn w:val="DefaultParagraphFont"/>
+    <w:uiPriority w:val="99"/>
+    <w:unhideWhenUsed/>
+    <w:rsid w:val="000A285E"/>
+    <w:rPr>
+      <w:color w:val="0563C1" w:themeColor="hyperlink"/>
+      <w:u w:val="single"/>
+    </w:rPr>
+  </w:style>
+  <w:style w:type="character" w:styleId="UnresolvedMention">
+    <w:name w:val="Unresolved Mention"/>
+    <w:basedOn w:val="DefaultParagraphFont"/>
+    <w:uiPriority w:val="99"/>
+    <w:semiHidden/>
+    <w:unhideWhenUsed/>
+    <w:rsid w:val="000A285E"/>
+    <w:rPr>
+      <w:color w:val="605E5C"/>
+      <w:shd w:val="clear" w:color="auto" w:fill="E1DFDD"/>
+    </w:rPr>
+  </w:style>
 </w:styles>
 </file>
 

</xml_diff>